<commit_message>
to update table of contents
</commit_message>
<xml_diff>
--- a/Kursovaya_rabota_po_PP_std_gr_IVT13_Ruzhencev_Artem_U.docx
+++ b/Kursovaya_rabota_po_PP_std_gr_IVT13_Ruzhencev_Artem_U.docx
@@ -1963,6 +1963,12 @@
               <w:sz w:val="28"/>
               <w:szCs w:val="24"/>
             </w:rPr>
+          </w:r>
+          <w:r>
+            <w:rPr>
+              <w:sz w:val="28"/>
+              <w:szCs w:val="24"/>
+            </w:rPr>
             <w:fldChar w:fldCharType="end"/>
           </w:r>
           <w:r>
@@ -2051,6 +2057,12 @@
               <w:szCs w:val="24"/>
             </w:rPr>
             <w:t xml:space="preserve">5</w:t>
+          </w:r>
+          <w:r>
+            <w:rPr>
+              <w:sz w:val="28"/>
+              <w:szCs w:val="24"/>
+            </w:rPr>
           </w:r>
           <w:r>
             <w:rPr>
@@ -2151,6 +2163,12 @@
               <w:sz w:val="28"/>
               <w:szCs w:val="24"/>
             </w:rPr>
+          </w:r>
+          <w:r>
+            <w:rPr>
+              <w:sz w:val="28"/>
+              <w:szCs w:val="24"/>
+            </w:rPr>
             <w:fldChar w:fldCharType="end"/>
           </w:r>
           <w:r>
@@ -2238,7 +2256,13 @@
               <w:sz w:val="28"/>
               <w:szCs w:val="24"/>
             </w:rPr>
-            <w:t xml:space="preserve">8</w:t>
+            <w:t xml:space="preserve">7</w:t>
+          </w:r>
+          <w:r>
+            <w:rPr>
+              <w:sz w:val="28"/>
+              <w:szCs w:val="24"/>
+            </w:rPr>
           </w:r>
           <w:r>
             <w:rPr>
@@ -2332,7 +2356,13 @@
               <w:sz w:val="28"/>
               <w:szCs w:val="24"/>
             </w:rPr>
-            <w:t xml:space="preserve">10</w:t>
+            <w:t xml:space="preserve">9</w:t>
+          </w:r>
+          <w:r>
+            <w:rPr>
+              <w:sz w:val="28"/>
+              <w:szCs w:val="24"/>
+            </w:rPr>
           </w:r>
           <w:r>
             <w:rPr>
@@ -2426,7 +2456,13 @@
               <w:sz w:val="28"/>
               <w:szCs w:val="24"/>
             </w:rPr>
-            <w:t xml:space="preserve">11</w:t>
+            <w:t xml:space="preserve">10</w:t>
+          </w:r>
+          <w:r>
+            <w:rPr>
+              <w:sz w:val="28"/>
+              <w:szCs w:val="24"/>
+            </w:rPr>
           </w:r>
           <w:r>
             <w:rPr>
@@ -2520,7 +2556,13 @@
               <w:sz w:val="28"/>
               <w:szCs w:val="24"/>
             </w:rPr>
-            <w:t xml:space="preserve">12</w:t>
+            <w:t xml:space="preserve">11</w:t>
+          </w:r>
+          <w:r>
+            <w:rPr>
+              <w:sz w:val="28"/>
+              <w:szCs w:val="24"/>
+            </w:rPr>
           </w:r>
           <w:r>
             <w:rPr>
@@ -2614,7 +2656,13 @@
               <w:sz w:val="28"/>
               <w:szCs w:val="24"/>
             </w:rPr>
-            <w:t xml:space="preserve">13</w:t>
+            <w:t xml:space="preserve">12</w:t>
+          </w:r>
+          <w:r>
+            <w:rPr>
+              <w:sz w:val="28"/>
+              <w:szCs w:val="24"/>
+            </w:rPr>
           </w:r>
           <w:r>
             <w:rPr>
@@ -2708,7 +2756,13 @@
               <w:sz w:val="28"/>
               <w:szCs w:val="24"/>
             </w:rPr>
-            <w:t xml:space="preserve">14</w:t>
+            <w:t xml:space="preserve">13</w:t>
+          </w:r>
+          <w:r>
+            <w:rPr>
+              <w:sz w:val="28"/>
+              <w:szCs w:val="24"/>
+            </w:rPr>
           </w:r>
           <w:r>
             <w:rPr>
@@ -2802,7 +2856,13 @@
               <w:sz w:val="28"/>
               <w:szCs w:val="24"/>
             </w:rPr>
-            <w:t xml:space="preserve">15</w:t>
+            <w:t xml:space="preserve">14</w:t>
+          </w:r>
+          <w:r>
+            <w:rPr>
+              <w:sz w:val="28"/>
+              <w:szCs w:val="24"/>
+            </w:rPr>
           </w:r>
           <w:r>
             <w:rPr>
@@ -2896,7 +2956,13 @@
               <w:sz w:val="28"/>
               <w:szCs w:val="24"/>
             </w:rPr>
-            <w:t xml:space="preserve">25</w:t>
+            <w:t xml:space="preserve">21</w:t>
+          </w:r>
+          <w:r>
+            <w:rPr>
+              <w:sz w:val="28"/>
+              <w:szCs w:val="24"/>
+            </w:rPr>
           </w:r>
           <w:r>
             <w:rPr>
@@ -3007,7 +3073,13 @@
               <w:sz w:val="28"/>
               <w:szCs w:val="24"/>
             </w:rPr>
-            <w:t xml:space="preserve">26</w:t>
+            <w:t xml:space="preserve">22</w:t>
+          </w:r>
+          <w:r>
+            <w:rPr>
+              <w:sz w:val="28"/>
+              <w:szCs w:val="24"/>
+            </w:rPr>
           </w:r>
           <w:r>
             <w:rPr>

</xml_diff>